<commit_message>
Yet more formatting updates
</commit_message>
<xml_diff>
--- a/report/draft_01_v8_report.docx
+++ b/report/draft_01_v8_report.docx
@@ -9870,28 +9870,17 @@
   <w:p>
     <w:pPr>
       <w:pStyle w:val="Footer"/>
+      <w:spacing w:after="60"/>
       <w:jc w:val="right"/>
       <w:rPr>
-        <w:vertAlign w:val="superscript"/>
+        <w:vertAlign w:val="subscript"/>
       </w:rPr>
     </w:pPr>
     <w:r>
       <w:rPr>
-        <w:vertAlign w:val="superscript"/>
-      </w:rPr>
-      <w:t>______________________________________________</w:t>
-    </w:r>
-    <w:r>
-      <w:rPr>
-        <w:vertAlign w:val="superscript"/>
-      </w:rPr>
-      <w:t>_____________________________________________________</w:t>
-    </w:r>
-    <w:r>
-      <w:rPr>
-        <w:vertAlign w:val="superscript"/>
-      </w:rPr>
-      <w:t>__________________________________________________________</w:t>
+        <w:vertAlign w:val="subscript"/>
+      </w:rPr>
+      <w:t>_____________________________________________________________________________________________________________________________________________________________</w:t>
     </w:r>
   </w:p>
   <w:sdt>

</xml_diff>